<commit_message>
Dotted some i's and crossed some t's
</commit_message>
<xml_diff>
--- a/Forklaringer på nummering av datapunkter.docx
+++ b/Forklaringer på nummering av datapunkter.docx
@@ -3,205 +3,485 @@
 <w:document xmlns:wpc="http://schemas.microsoft.com/office/word/2010/wordprocessingCanvas" xmlns:cx="http://schemas.microsoft.com/office/drawing/2014/chartex" xmlns:cx1="http://schemas.microsoft.com/office/drawing/2015/9/8/chartex" xmlns:cx2="http://schemas.microsoft.com/office/drawing/2015/10/21/chartex" xmlns:cx3="http://schemas.microsoft.com/office/drawing/2016/5/9/chartex" xmlns:cx4="http://schemas.microsoft.com/office/drawing/2016/5/10/chartex" xmlns:cx5="http://schemas.microsoft.com/office/drawing/2016/5/11/chartex" xmlns:cx6="http://schemas.microsoft.com/office/drawing/2016/5/12/chartex" xmlns:cx7="http://schemas.microsoft.com/office/drawing/2016/5/13/chartex" xmlns:cx8="http://schemas.microsoft.com/office/drawing/2016/5/14/chartex" xmlns:mc="http://schemas.openxmlformats.org/markup-compatibility/2006" xmlns:aink="http://schemas.microsoft.com/office/drawing/2016/ink" xmlns:am3d="http://schemas.microsoft.com/office/drawing/2017/model3d" xmlns:o="urn:schemas-microsoft-com:office:office" xmlns:oel="http://schemas.microsoft.com/office/2019/extlst" xmlns:r="http://schemas.openxmlformats.org/officeDocument/2006/relationships" xmlns:m="http://schemas.openxmlformats.org/officeDocument/2006/math" xmlns:v="urn:schemas-microsoft-com:vml" xmlns:wp14="http://schemas.microsoft.com/office/word/2010/wordprocessingDrawing" xmlns:wp="http://schemas.openxmlformats.org/drawingml/2006/wordprocessingDrawing" xmlns:w10="urn:schemas-microsoft-com:office:word" xmlns:w="http://schemas.openxmlformats.org/wordprocessingml/2006/main" xmlns:w14="http://schemas.microsoft.com/office/word/2010/wordml" xmlns:w15="http://schemas.microsoft.com/office/word/2012/wordml" xmlns:w16cex="http://schemas.microsoft.com/office/word/2018/wordml/cex" xmlns:w16cid="http://schemas.microsoft.com/office/word/2016/wordml/cid" xmlns:w16="http://schemas.microsoft.com/office/word/2018/wordml" xmlns:w16sdtdh="http://schemas.microsoft.com/office/word/2020/wordml/sdtdatahash" xmlns:w16se="http://schemas.microsoft.com/office/word/2015/wordml/symex" xmlns:wpg="http://schemas.microsoft.com/office/word/2010/wordprocessingGroup" xmlns:wpi="http://schemas.microsoft.com/office/word/2010/wordprocessingInk" xmlns:wne="http://schemas.microsoft.com/office/word/2006/wordml" xmlns:wps="http://schemas.microsoft.com/office/word/2010/wordprocessingShape" mc:Ignorable="w14 w15 w16se w16cid w16 w16cex w16sdtdh wp14">
   <w:body>
     <w:p>
+      <w:pPr>
+        <w:rPr>
+          <w:lang w:val="nb-NO"/>
+        </w:rPr>
+      </w:pPr>
+      <w:r>
+        <w:rPr>
+          <w:lang w:val="nb-NO"/>
+        </w:rPr>
+        <w:t>Forklaringer på nummering av datapunkter</w:t>
+      </w:r>
+    </w:p>
+    <w:p>
+      <w:pPr>
+        <w:rPr>
+          <w:u w:val="single"/>
+          <w:lang w:val="nb-NO"/>
+        </w:rPr>
+      </w:pPr>
+      <w:r>
+        <w:rPr>
+          <w:u w:val="single"/>
+          <w:lang w:val="nb-NO"/>
+        </w:rPr>
+        <w:t xml:space="preserve">Type </w:t>
+      </w:r>
       <w:proofErr w:type="spellStart"/>
       <w:r>
-        <w:t>Forklaringer</w:t>
+        <w:rPr>
+          <w:u w:val="single"/>
+          <w:lang w:val="nb-NO"/>
+        </w:rPr>
+        <w:t>of</w:t>
       </w:r>
       <w:proofErr w:type="spellEnd"/>
       <w:r>
+        <w:rPr>
+          <w:u w:val="single"/>
+          <w:lang w:val="nb-NO"/>
+        </w:rPr>
+        <w:t xml:space="preserve"> touch:</w:t>
+      </w:r>
+    </w:p>
+    <w:p>
+      <w:r>
+        <w:t># Hug = 1</w:t>
+      </w:r>
+    </w:p>
+    <w:p>
+      <w:r>
+        <w:t># Hand on the shoulder = 2</w:t>
+      </w:r>
+    </w:p>
+    <w:p>
+      <w:r>
+        <w:t># Kiss = 3</w:t>
+      </w:r>
+    </w:p>
+    <w:p>
+      <w:r>
+        <w:t># Caress = 4</w:t>
+      </w:r>
+    </w:p>
+    <w:p>
+      <w:r>
+        <w:t># Handshake = 5</w:t>
+      </w:r>
+    </w:p>
+    <w:p>
+      <w:r>
+        <w:t># Other = 6</w:t>
+      </w:r>
+    </w:p>
+    <w:p/>
+    <w:p>
+      <w:pPr>
+        <w:rPr>
+          <w:u w:val="single"/>
+        </w:rPr>
+      </w:pPr>
+      <w:r>
+        <w:rPr>
+          <w:u w:val="single"/>
+        </w:rPr>
+        <w:t>Roughness</w:t>
+      </w:r>
+    </w:p>
+    <w:p>
+      <w:r>
+        <w:t xml:space="preserve"># From soft to rough </w:t>
+      </w:r>
+      <w:r>
+        <w:t>(</w:t>
+      </w:r>
+      <w:r>
+        <w:t>1-10</w:t>
+      </w:r>
+      <w:r>
+        <w:t>)</w:t>
+      </w:r>
+    </w:p>
+    <w:p>
+      <w:pPr>
+        <w:rPr>
+          <w:u w:val="single"/>
+        </w:rPr>
+      </w:pPr>
+      <w:r>
+        <w:rPr>
+          <w:u w:val="single"/>
+        </w:rPr>
+        <w:t>Pleasantness</w:t>
+      </w:r>
+    </w:p>
+    <w:p>
+      <w:r>
+        <w:t xml:space="preserve"># From </w:t>
+      </w:r>
+      <w:r>
+        <w:t>unpleasant</w:t>
+      </w:r>
+      <w:r>
+        <w:t xml:space="preserve"> to </w:t>
+      </w:r>
+      <w:r>
+        <w:t>pleasant</w:t>
+      </w:r>
+      <w:r>
+        <w:t xml:space="preserve"> (1-10)</w:t>
+      </w:r>
+    </w:p>
+    <w:p>
+      <w:pPr>
+        <w:rPr>
+          <w:u w:val="single"/>
+        </w:rPr>
+      </w:pPr>
+      <w:r>
+        <w:rPr>
+          <w:u w:val="single"/>
+        </w:rPr>
+        <w:t>Intensity</w:t>
+      </w:r>
+    </w:p>
+    <w:p>
+      <w:r>
+        <w:t xml:space="preserve"># From </w:t>
+      </w:r>
+      <w:r>
+        <w:t>weak</w:t>
+      </w:r>
+      <w:r>
+        <w:t xml:space="preserve"> to </w:t>
+      </w:r>
+      <w:r>
+        <w:t>strong</w:t>
+      </w:r>
+      <w:r>
+        <w:t xml:space="preserve"> (1-10)</w:t>
+      </w:r>
+    </w:p>
+    <w:p>
+      <w:pPr>
+        <w:rPr>
+          <w:u w:val="single"/>
+        </w:rPr>
+      </w:pPr>
+      <w:r>
+        <w:rPr>
+          <w:u w:val="single"/>
+        </w:rPr>
+        <w:t>Comfortable</w:t>
+      </w:r>
+    </w:p>
+    <w:p>
+      <w:r>
+        <w:t xml:space="preserve"># From </w:t>
+      </w:r>
+      <w:r>
+        <w:t>uncomfortable</w:t>
+      </w:r>
+      <w:r>
+        <w:t xml:space="preserve"> to </w:t>
+      </w:r>
+      <w:r>
+        <w:t>comfortable</w:t>
+      </w:r>
+      <w:r>
+        <w:t xml:space="preserve"> (1-10)</w:t>
+      </w:r>
+    </w:p>
+    <w:p>
+      <w:pPr>
+        <w:rPr>
+          <w:u w:val="single"/>
+        </w:rPr>
+      </w:pPr>
+      <w:r>
+        <w:rPr>
+          <w:u w:val="single"/>
+        </w:rPr>
+        <w:t>Duration</w:t>
+      </w:r>
+    </w:p>
+    <w:p>
+      <w:r>
+        <w:t xml:space="preserve"># From </w:t>
+      </w:r>
+      <w:r>
+        <w:t>short</w:t>
+      </w:r>
+      <w:r>
+        <w:t xml:space="preserve"> to </w:t>
+      </w:r>
+      <w:r>
+        <w:t>long</w:t>
+      </w:r>
+      <w:r>
+        <w:t xml:space="preserve"> (1-10)</w:t>
+      </w:r>
+    </w:p>
+    <w:p>
+      <w:pPr>
+        <w:rPr>
+          <w:u w:val="single"/>
+        </w:rPr>
+      </w:pPr>
+      <w:r>
+        <w:rPr>
+          <w:u w:val="single"/>
+        </w:rPr>
+        <w:t>Appropriate</w:t>
+      </w:r>
+    </w:p>
+    <w:p>
+      <w:r>
+        <w:t xml:space="preserve"># From </w:t>
+      </w:r>
+      <w:r>
+        <w:t>inappropriate</w:t>
+      </w:r>
+      <w:r>
+        <w:t xml:space="preserve"> to </w:t>
+      </w:r>
+      <w:r>
+        <w:t>appropriate</w:t>
+      </w:r>
+      <w:r>
+        <w:t xml:space="preserve"> (1-10)</w:t>
+      </w:r>
+    </w:p>
+    <w:p>
+      <w:pPr>
+        <w:rPr>
+          <w:u w:val="single"/>
+        </w:rPr>
+      </w:pPr>
+      <w:r>
+        <w:rPr>
+          <w:u w:val="single"/>
+        </w:rPr>
+        <w:t>Humidity</w:t>
+      </w:r>
+    </w:p>
+    <w:p>
+      <w:r>
+        <w:t xml:space="preserve"># From </w:t>
+      </w:r>
+      <w:r>
+        <w:t>damp</w:t>
+      </w:r>
+      <w:r>
+        <w:t xml:space="preserve"> to </w:t>
+      </w:r>
+      <w:r>
+        <w:t>dry</w:t>
+      </w:r>
+      <w:r>
+        <w:t xml:space="preserve"> (1-10)</w:t>
+      </w:r>
+    </w:p>
+    <w:p>
+      <w:pPr>
+        <w:rPr>
+          <w:u w:val="single"/>
+        </w:rPr>
+      </w:pPr>
+      <w:r>
+        <w:rPr>
+          <w:u w:val="single"/>
+        </w:rPr>
+        <w:t>Velocity</w:t>
+      </w:r>
+    </w:p>
+    <w:p>
+      <w:r>
+        <w:t xml:space="preserve"># From </w:t>
+      </w:r>
+      <w:r>
+        <w:t>slow to fast (1 – 10)</w:t>
+      </w:r>
+    </w:p>
+    <w:p>
+      <w:pPr>
+        <w:rPr>
+          <w:u w:val="single"/>
+        </w:rPr>
+      </w:pPr>
+      <w:r>
+        <w:rPr>
+          <w:u w:val="single"/>
+        </w:rPr>
+        <w:t>Expectation</w:t>
+      </w:r>
+    </w:p>
+    <w:p>
+      <w:r>
+        <w:t># From unexpected to expected (1 – 10)</w:t>
+      </w:r>
+    </w:p>
+    <w:p/>
+    <w:p>
+      <w:pPr>
+        <w:rPr>
+          <w:u w:val="single"/>
+        </w:rPr>
+      </w:pPr>
+      <w:r>
+        <w:rPr>
+          <w:u w:val="single"/>
+        </w:rPr>
+        <w:t>Relation to partner</w:t>
+      </w:r>
+    </w:p>
+    <w:p>
+      <w:r>
+        <w:t xml:space="preserve">##Convert </w:t>
+      </w:r>
+      <w:proofErr w:type="spellStart"/>
+      <w:r>
+        <w:t>RelationToPartner</w:t>
+      </w:r>
+      <w:proofErr w:type="spellEnd"/>
+      <w:r>
+        <w:t xml:space="preserve"> dots to </w:t>
+      </w:r>
+      <w:proofErr w:type="spellStart"/>
+      <w:r>
+        <w:t>numerics</w:t>
+      </w:r>
+      <w:proofErr w:type="spellEnd"/>
+      <w:r>
+        <w:t>##</w:t>
+      </w:r>
+    </w:p>
+    <w:p>
+      <w:r>
+        <w:t># Number of dots converted to numeric. E.g., "." = 1, ".." = 2.</w:t>
+      </w:r>
+    </w:p>
+    <w:p/>
+    <w:p>
+      <w:pPr>
+        <w:rPr>
+          <w:u w:val="single"/>
+        </w:rPr>
+      </w:pPr>
+      <w:r>
+        <w:rPr>
+          <w:u w:val="single"/>
+        </w:rPr>
+        <w:t>Initiative</w:t>
+      </w:r>
+    </w:p>
+    <w:p>
+      <w:r>
+        <w:t># Me = 1, Both = 2, Other = 3</w:t>
+      </w:r>
+    </w:p>
+    <w:p/>
+    <w:p>
+      <w:pPr>
+        <w:rPr>
+          <w:u w:val="single"/>
+        </w:rPr>
+      </w:pPr>
+      <w:r>
+        <w:rPr>
+          <w:u w:val="single"/>
+        </w:rPr>
+        <w:t>Gender</w:t>
+      </w:r>
+    </w:p>
+    <w:p>
+      <w:r>
+        <w:t xml:space="preserve">##Convert gender to </w:t>
+      </w:r>
+      <w:proofErr w:type="spellStart"/>
+      <w:r>
+        <w:t>numerics</w:t>
+      </w:r>
+      <w:proofErr w:type="spellEnd"/>
+      <w:r>
+        <w:t>##</w:t>
+      </w:r>
+    </w:p>
+    <w:p>
+      <w:r>
+        <w:t># Male = 1, Female = 2, Non-binary = 3</w:t>
+      </w:r>
+    </w:p>
+    <w:p/>
+    <w:p>
+      <w:pPr>
+        <w:rPr>
+          <w:u w:val="single"/>
+        </w:rPr>
+      </w:pPr>
+      <w:r>
+        <w:rPr>
+          <w:u w:val="single"/>
+        </w:rPr>
+        <w:t>Interaction partner</w:t>
+      </w:r>
+    </w:p>
+    <w:p>
+      <w:r>
+        <w:t># Partner = 1</w:t>
+      </w:r>
+    </w:p>
+    <w:p>
+      <w:r>
+        <w:t># Family member = 2</w:t>
+      </w:r>
+    </w:p>
+    <w:p>
+      <w:r>
+        <w:t># Friend</w:t>
+      </w:r>
+      <w:r>
+        <w:t xml:space="preserve"> = 3</w:t>
+      </w:r>
+    </w:p>
+    <w:p>
+      <w:r>
         <w:t xml:space="preserve"> </w:t>
       </w:r>
-      <w:proofErr w:type="spellStart"/>
-      <w:r>
-        <w:t>på</w:t>
-      </w:r>
-      <w:proofErr w:type="spellEnd"/>
-      <w:r>
-        <w:t xml:space="preserve"> </w:t>
-      </w:r>
-      <w:proofErr w:type="spellStart"/>
-      <w:r>
-        <w:t>nummering</w:t>
-      </w:r>
-      <w:proofErr w:type="spellEnd"/>
-      <w:r>
-        <w:t xml:space="preserve"> </w:t>
-      </w:r>
-      <w:proofErr w:type="spellStart"/>
-      <w:r>
-        <w:t>av</w:t>
-      </w:r>
-      <w:proofErr w:type="spellEnd"/>
-      <w:r>
-        <w:t xml:space="preserve"> </w:t>
-      </w:r>
-      <w:proofErr w:type="spellStart"/>
-      <w:r>
-        <w:t>datapunkter</w:t>
-      </w:r>
-      <w:proofErr w:type="spellEnd"/>
-    </w:p>
-    <w:p>
-      <w:pPr>
-        <w:rPr>
-          <w:u w:val="single"/>
-        </w:rPr>
-      </w:pPr>
-      <w:r>
-        <w:rPr>
-          <w:u w:val="single"/>
-        </w:rPr>
-        <w:t>Type of touch:</w:t>
-      </w:r>
-    </w:p>
-    <w:p>
-      <w:r>
-        <w:t># Hug = 1</w:t>
-      </w:r>
-    </w:p>
-    <w:p>
-      <w:r>
-        <w:t># Hand on the shoulder = 2</w:t>
-      </w:r>
-    </w:p>
-    <w:p>
-      <w:r>
-        <w:t># Kiss = 3</w:t>
-      </w:r>
-    </w:p>
-    <w:p>
-      <w:r>
-        <w:t># Caress = 4</w:t>
-      </w:r>
-    </w:p>
-    <w:p>
-      <w:r>
-        <w:t># Handshake = 5</w:t>
-      </w:r>
-    </w:p>
-    <w:p>
-      <w:r>
-        <w:t># Other = 6</w:t>
-      </w:r>
-    </w:p>
-    <w:p/>
-    <w:p>
-      <w:pPr>
-        <w:rPr>
-          <w:u w:val="single"/>
-        </w:rPr>
-      </w:pPr>
-      <w:r>
-        <w:rPr>
-          <w:u w:val="single"/>
-        </w:rPr>
-        <w:t>Relation to partner</w:t>
-      </w:r>
-    </w:p>
-    <w:p>
-      <w:r>
-        <w:t xml:space="preserve">##Convert </w:t>
-      </w:r>
-      <w:proofErr w:type="spellStart"/>
-      <w:r>
-        <w:t>RelationToPartner</w:t>
-      </w:r>
-      <w:proofErr w:type="spellEnd"/>
-      <w:r>
-        <w:t xml:space="preserve"> dots to </w:t>
-      </w:r>
-      <w:proofErr w:type="spellStart"/>
-      <w:r>
-        <w:t>numerics</w:t>
-      </w:r>
-      <w:proofErr w:type="spellEnd"/>
-      <w:r>
-        <w:t>##</w:t>
-      </w:r>
-    </w:p>
-    <w:p>
-      <w:r>
-        <w:t># Number of dots converted to numeric. E.g., "." = 1, ".." = 2.</w:t>
-      </w:r>
-    </w:p>
-    <w:p/>
-    <w:p>
-      <w:pPr>
-        <w:rPr>
-          <w:u w:val="single"/>
-        </w:rPr>
-      </w:pPr>
-      <w:r>
-        <w:rPr>
-          <w:u w:val="single"/>
-        </w:rPr>
-        <w:t>Initiative</w:t>
-      </w:r>
-    </w:p>
-    <w:p>
-      <w:r>
-        <w:t># Me = 1, Both = 2, Other = 3</w:t>
-      </w:r>
-    </w:p>
-    <w:p/>
-    <w:p>
-      <w:pPr>
-        <w:rPr>
-          <w:u w:val="single"/>
-        </w:rPr>
-      </w:pPr>
-      <w:r>
-        <w:rPr>
-          <w:u w:val="single"/>
-        </w:rPr>
-        <w:t>Gender</w:t>
-      </w:r>
-    </w:p>
-    <w:p>
-      <w:r>
-        <w:t xml:space="preserve">##Convert gender to </w:t>
-      </w:r>
-      <w:proofErr w:type="spellStart"/>
-      <w:r>
-        <w:t>numerics</w:t>
-      </w:r>
-      <w:proofErr w:type="spellEnd"/>
-      <w:r>
-        <w:t>##</w:t>
-      </w:r>
-    </w:p>
-    <w:p>
-      <w:r>
-        <w:t># Male = 1, Female = 2, Non-binary = 3</w:t>
-      </w:r>
-    </w:p>
-    <w:p/>
-    <w:p>
-      <w:pPr>
-        <w:rPr>
-          <w:u w:val="single"/>
-        </w:rPr>
-      </w:pPr>
-      <w:r>
-        <w:rPr>
-          <w:u w:val="single"/>
-        </w:rPr>
-        <w:t>Interaction partner</w:t>
-      </w:r>
-    </w:p>
-    <w:p>
-      <w:r>
-        <w:t># Partner or Family member = 1</w:t>
-      </w:r>
-    </w:p>
-    <w:p>
-      <w:r>
-        <w:t># Friend or Colleague or Acquaintance = 2</w:t>
-      </w:r>
-    </w:p>
-    <w:p>
-      <w:r>
-        <w:t># Stranger = 3</w:t>
+      <w:r>
+        <w:t xml:space="preserve"># </w:t>
+      </w:r>
+      <w:r>
+        <w:t xml:space="preserve">Colleague </w:t>
+      </w:r>
+      <w:r>
+        <w:t>= 4</w:t>
+      </w:r>
+    </w:p>
+    <w:p>
+      <w:r>
+        <w:t xml:space="preserve"># </w:t>
+      </w:r>
+      <w:r>
+        <w:t xml:space="preserve">Acquaintance = </w:t>
+      </w:r>
+      <w:r>
+        <w:t>5</w:t>
+      </w:r>
+    </w:p>
+    <w:p>
+      <w:r>
+        <w:t xml:space="preserve"># Stranger = </w:t>
+      </w:r>
+      <w:r>
+        <w:t>6</w:t>
+      </w:r>
+    </w:p>
+    <w:p>
+      <w:r>
+        <w:t># Other = 7</w:t>
       </w:r>
     </w:p>
     <w:p/>

</xml_diff>